<commit_message>
Sumec optics final update
</commit_message>
<xml_diff>
--- a/- DOCS -/sensors/Sumec_sensors.docx
+++ b/- DOCS -/sensors/Sumec_sensors.docx
@@ -13,7 +13,13 @@
         <w:rPr>
           <w:rFonts w:ascii="Bahnschrift" w:hAnsi="Bahnschrift"/>
         </w:rPr>
-        <w:t>SUMEC Sensor options</w:t>
+        <w:t xml:space="preserve">SUMEC </w:t>
+      </w:r>
+      <w:r>
+        <w:rPr>
+          <w:rFonts w:ascii="Bahnschrift" w:hAnsi="Bahnschrift"/>
+        </w:rPr>
+        <w:t>Optics</w:t>
       </w:r>
     </w:p>
     <w:p>
@@ -27,11 +33,49 @@
         <w:rPr>
           <w:rFonts w:ascii="Bahnschrift" w:hAnsi="Bahnschrift"/>
         </w:rPr>
+        <w:t xml:space="preserve">1. </w:t>
+      </w:r>
+      <w:r>
+        <w:rPr>
+          <w:rFonts w:ascii="Bahnschrift" w:hAnsi="Bahnschrift"/>
+        </w:rPr>
         <w:t>Distance measurement</w:t>
       </w:r>
     </w:p>
     <w:p>
       <w:pPr>
+        <w:pStyle w:val="Podnadpis"/>
+        <w:rPr>
+          <w:rStyle w:val="Nzevknihy"/>
+          <w:rFonts w:ascii="Bahnschrift" w:hAnsi="Bahnschrift"/>
+          <w:b w:val="0"/>
+          <w:bCs w:val="0"/>
+          <w:i w:val="0"/>
+          <w:iCs w:val="0"/>
+          <w:spacing w:val="15"/>
+        </w:rPr>
+      </w:pPr>
+      <w:r>
+        <w:rPr>
+          <w:rFonts w:ascii="Bahnschrift" w:hAnsi="Bahnschrift"/>
+        </w:rPr>
+        <w:t xml:space="preserve">2. </w:t>
+      </w:r>
+      <w:r>
+        <w:rPr>
+          <w:rFonts w:ascii="Bahnschrift" w:hAnsi="Bahnschrift"/>
+        </w:rPr>
+        <w:t>P</w:t>
+      </w:r>
+      <w:r>
+        <w:rPr>
+          <w:rFonts w:ascii="Bahnschrift" w:hAnsi="Bahnschrift"/>
+        </w:rPr>
+        <w:t>resence of objects</w:t>
+      </w:r>
+    </w:p>
+    <w:p>
+      <w:pPr>
         <w:pStyle w:val="Nadpis1"/>
         <w:rPr>
           <w:rFonts w:ascii="Bahnschrift" w:hAnsi="Bahnschrift"/>
@@ -43,6 +87,12 @@
         </w:rPr>
         <w:t>TF-LUNA</w:t>
       </w:r>
+      <w:r>
+        <w:rPr>
+          <w:rFonts w:ascii="Bahnschrift" w:hAnsi="Bahnschrift"/>
+        </w:rPr>
+        <w:t xml:space="preserve"> 1.</w:t>
+      </w:r>
     </w:p>
     <w:p>
       <w:pPr>
@@ -244,7 +294,7 @@
           <w:shd w:val="clear" w:color="auto" w:fill="FFFFFF"/>
         </w:rPr>
       </w:pPr>
-      <w:hyperlink r:id="rId6" w:anchor="Communication_Interface" w:history="1">
+      <w:hyperlink r:id="rId8" w:anchor="Communication_Interface" w:history="1">
         <w:r>
           <w:rPr>
             <w:rStyle w:val="Hypertextovodkaz"/>
@@ -289,10 +339,10 @@
             <v:path o:extrusionok="f" gradientshapeok="t" o:connecttype="rect"/>
             <o:lock v:ext="edit" aspectratio="t"/>
           </v:shapetype>
-          <v:shape id="_x0000_i1025" type="#_x0000_t75" style="width:53.15pt;height:28.25pt" o:ole="">
-            <v:imagedata r:id="rId7" o:title=""/>
+          <v:shape id="_x0000_i1025" type="#_x0000_t75" style="width:52.65pt;height:27.95pt" o:ole="">
+            <v:imagedata r:id="rId9" o:title=""/>
           </v:shape>
-          <o:OLEObject Type="Embed" ProgID="Package" ShapeID="_x0000_i1025" DrawAspect="Content" ObjectID="_1780229753" r:id="rId8"/>
+          <o:OLEObject Type="Embed" ProgID="Package" ShapeID="_x0000_i1025" DrawAspect="Content" ObjectID="_1780261192" r:id="rId10"/>
         </w:object>
       </w:r>
     </w:p>
@@ -460,7 +510,25 @@
           <w:b/>
           <w:bCs/>
         </w:rPr>
-        <w:t>Cost (500/600Kc)</w:t>
+        <w:t>Cost (500/600K</w:t>
+      </w:r>
+      <w:r>
+        <w:rPr>
+          <w:rStyle w:val="Zdraznn"/>
+          <w:rFonts w:ascii="Bahnschrift" w:hAnsi="Bahnschrift"/>
+          <w:b/>
+          <w:bCs/>
+        </w:rPr>
+        <w:t>č</w:t>
+      </w:r>
+      <w:r>
+        <w:rPr>
+          <w:rStyle w:val="Zdraznn"/>
+          <w:rFonts w:ascii="Bahnschrift" w:hAnsi="Bahnschrift"/>
+          <w:b/>
+          <w:bCs/>
+        </w:rPr>
+        <w:t>)</w:t>
       </w:r>
     </w:p>
     <w:p>
@@ -551,11 +619,25 @@
           <w:rFonts w:ascii="Bahnschrift" w:hAnsi="Bahnschrift"/>
         </w:rPr>
       </w:pPr>
-      <w:r>
-        <w:rPr>
-          <w:rFonts w:ascii="Bahnschrift" w:hAnsi="Bahnschrift"/>
-        </w:rPr>
-        <w:t>Pololu Distance Sensor</w:t>
+      <w:proofErr w:type="spellStart"/>
+      <w:r>
+        <w:rPr>
+          <w:rFonts w:ascii="Bahnschrift" w:hAnsi="Bahnschrift"/>
+        </w:rPr>
+        <w:t>Pololu</w:t>
+      </w:r>
+      <w:proofErr w:type="spellEnd"/>
+      <w:r>
+        <w:rPr>
+          <w:rFonts w:ascii="Bahnschrift" w:hAnsi="Bahnschrift"/>
+        </w:rPr>
+        <w:t xml:space="preserve"> Distance Sensor</w:t>
+      </w:r>
+      <w:r>
+        <w:rPr>
+          <w:rFonts w:ascii="Bahnschrift" w:hAnsi="Bahnschrift"/>
+        </w:rPr>
+        <w:t xml:space="preserve"> 1.</w:t>
       </w:r>
     </w:p>
     <w:p>
@@ -783,7 +865,7 @@
           <w:shd w:val="clear" w:color="auto" w:fill="FFFFFF"/>
         </w:rPr>
       </w:pPr>
-      <w:hyperlink r:id="rId9" w:history="1">
+      <w:hyperlink r:id="rId11" w:history="1">
         <w:r>
           <w:rPr>
             <w:rStyle w:val="Hypertextovodkaz"/>
@@ -901,7 +983,25 @@
           <w:b/>
           <w:bCs/>
         </w:rPr>
-        <w:t>Cost: (400Kc)</w:t>
+        <w:t>Cost: (400K</w:t>
+      </w:r>
+      <w:r>
+        <w:rPr>
+          <w:rStyle w:val="Zdraznn"/>
+          <w:rFonts w:ascii="Bahnschrift" w:hAnsi="Bahnschrift"/>
+          <w:b/>
+          <w:bCs/>
+        </w:rPr>
+        <w:t>č</w:t>
+      </w:r>
+      <w:r>
+        <w:rPr>
+          <w:rStyle w:val="Zdraznn"/>
+          <w:rFonts w:ascii="Bahnschrift" w:hAnsi="Bahnschrift"/>
+          <w:b/>
+          <w:bCs/>
+        </w:rPr>
+        <w:t>)</w:t>
       </w:r>
     </w:p>
     <w:p>
@@ -1015,6 +1115,12 @@
         </w:rPr>
         <w:t>VL53L1X</w:t>
       </w:r>
+      <w:r>
+        <w:rPr>
+          <w:rFonts w:ascii="Bahnschrift" w:hAnsi="Bahnschrift"/>
+        </w:rPr>
+        <w:t xml:space="preserve"> 1.</w:t>
+      </w:r>
     </w:p>
     <w:p>
       <w:pPr>
@@ -1269,7 +1375,7 @@
           <w:shd w:val="clear" w:color="auto" w:fill="FFFFFF"/>
         </w:rPr>
       </w:pPr>
-      <w:hyperlink r:id="rId10" w:history="1">
+      <w:hyperlink r:id="rId12" w:history="1">
         <w:r>
           <w:rPr>
             <w:rStyle w:val="Hypertextovodkaz"/>
@@ -1338,7 +1444,25 @@
           <w:b/>
           <w:bCs/>
         </w:rPr>
-        <w:t>Kc)</w:t>
+        <w:t>K</w:t>
+      </w:r>
+      <w:r>
+        <w:rPr>
+          <w:rStyle w:val="Zdraznn"/>
+          <w:rFonts w:ascii="Bahnschrift" w:hAnsi="Bahnschrift"/>
+          <w:b/>
+          <w:bCs/>
+        </w:rPr>
+        <w:t>č</w:t>
+      </w:r>
+      <w:r>
+        <w:rPr>
+          <w:rStyle w:val="Zdraznn"/>
+          <w:rFonts w:ascii="Bahnschrift" w:hAnsi="Bahnschrift"/>
+          <w:b/>
+          <w:bCs/>
+        </w:rPr>
+        <w:t>)</w:t>
       </w:r>
     </w:p>
     <w:p>
@@ -1447,16 +1571,7 @@
           <w:b/>
           <w:bCs/>
         </w:rPr>
-        <w:t>Programmable</w:t>
-      </w:r>
-      <w:r>
-        <w:rPr>
-          <w:rStyle w:val="Zdraznn"/>
-          <w:rFonts w:ascii="Bahnschrift" w:hAnsi="Bahnschrift"/>
-          <w:b/>
-          <w:bCs/>
-        </w:rPr>
-        <w:t xml:space="preserve"> </w:t>
+        <w:t xml:space="preserve">Programmable </w:t>
       </w:r>
       <w:proofErr w:type="spellStart"/>
       <w:r>
@@ -1546,6 +1661,12 @@
         </w:rPr>
         <w:t>VL53L3CX</w:t>
       </w:r>
+      <w:r>
+        <w:rPr>
+          <w:rFonts w:ascii="Bahnschrift" w:hAnsi="Bahnschrift"/>
+        </w:rPr>
+        <w:t xml:space="preserve"> 1.</w:t>
+      </w:r>
     </w:p>
     <w:p>
       <w:pPr>
@@ -1811,7 +1932,7 @@
           <w:shd w:val="clear" w:color="auto" w:fill="FFFFFF"/>
         </w:rPr>
       </w:pPr>
-      <w:hyperlink r:id="rId11" w:history="1">
+      <w:hyperlink r:id="rId13" w:history="1">
         <w:r>
           <w:rPr>
             <w:rStyle w:val="Hypertextovodkaz"/>
@@ -1959,14 +2080,34 @@
         </w:rPr>
         <w:t>00</w:t>
       </w:r>
-      <w:r>
-        <w:rPr>
-          <w:rStyle w:val="Zdraznn"/>
-          <w:rFonts w:ascii="Bahnschrift" w:hAnsi="Bahnschrift"/>
-          <w:b/>
-          <w:bCs/>
-        </w:rPr>
-        <w:t>Kc)</w:t>
+      <w:proofErr w:type="spellStart"/>
+      <w:r>
+        <w:rPr>
+          <w:rStyle w:val="Zdraznn"/>
+          <w:rFonts w:ascii="Bahnschrift" w:hAnsi="Bahnschrift"/>
+          <w:b/>
+          <w:bCs/>
+        </w:rPr>
+        <w:t>K</w:t>
+      </w:r>
+      <w:r>
+        <w:rPr>
+          <w:rStyle w:val="Zdraznn"/>
+          <w:rFonts w:ascii="Bahnschrift" w:hAnsi="Bahnschrift"/>
+          <w:b/>
+          <w:bCs/>
+        </w:rPr>
+        <w:t>č</w:t>
+      </w:r>
+      <w:proofErr w:type="spellEnd"/>
+      <w:r>
+        <w:rPr>
+          <w:rStyle w:val="Zdraznn"/>
+          <w:rFonts w:ascii="Bahnschrift" w:hAnsi="Bahnschrift"/>
+          <w:b/>
+          <w:bCs/>
+        </w:rPr>
+        <w:t>)</w:t>
       </w:r>
     </w:p>
     <w:p>
@@ -2006,6 +2147,12 @@
         </w:rPr>
         <w:t>TF-LC02</w:t>
       </w:r>
+      <w:r>
+        <w:rPr>
+          <w:rFonts w:ascii="Bahnschrift" w:hAnsi="Bahnschrift"/>
+        </w:rPr>
+        <w:t xml:space="preserve"> 1.</w:t>
+      </w:r>
     </w:p>
     <w:p>
       <w:pPr>
@@ -2019,39 +2166,228 @@
           <w:rStyle w:val="Siln"/>
           <w:rFonts w:ascii="Bahnschrift" w:hAnsi="Bahnschrift"/>
         </w:rPr>
-        <w:t>LiDAR Distance Sensor / ToF</w:t>
-      </w:r>
-    </w:p>
-    <w:p>
-      <w:pPr>
-        <w:rPr>
-          <w:rFonts w:ascii="Bahnschrift" w:hAnsi="Bahnschrift"/>
-          <w:shd w:val="clear" w:color="auto" w:fill="FFFFFF"/>
-        </w:rPr>
-      </w:pPr>
-      <w:r>
-        <w:rPr>
-          <w:rFonts w:ascii="Bahnschrift" w:hAnsi="Bahnschrift"/>
-          <w:shd w:val="clear" w:color="auto" w:fill="FFFFFF"/>
-        </w:rPr>
-        <w:t>Distance measured: 130cm, Infrared, Vin = 3-5V, 3 Pad holes, Output: Digital Pulse Width</w:t>
-      </w:r>
-    </w:p>
-    <w:p>
-      <w:pPr>
-        <w:rPr>
-          <w:rFonts w:ascii="Bahnschrift" w:hAnsi="Bahnschrift"/>
-          <w:shd w:val="clear" w:color="auto" w:fill="FFFFFF"/>
-        </w:rPr>
-      </w:pPr>
-      <w:hyperlink r:id="rId12" w:history="1">
+        <w:t>LiDAR</w:t>
+      </w:r>
+      <w:r>
+        <w:rPr>
+          <w:rStyle w:val="Siln"/>
+          <w:rFonts w:ascii="Bahnschrift" w:hAnsi="Bahnschrift"/>
+        </w:rPr>
+        <w:t xml:space="preserve"> laser</w:t>
+      </w:r>
+      <w:r>
+        <w:rPr>
+          <w:rStyle w:val="Siln"/>
+          <w:rFonts w:ascii="Bahnschrift" w:hAnsi="Bahnschrift"/>
+        </w:rPr>
+        <w:t xml:space="preserve"> </w:t>
+      </w:r>
+      <w:r>
+        <w:rPr>
+          <w:rStyle w:val="Siln"/>
+          <w:rFonts w:ascii="Bahnschrift" w:hAnsi="Bahnschrift"/>
+        </w:rPr>
+        <w:t>d</w:t>
+      </w:r>
+      <w:r>
+        <w:rPr>
+          <w:rStyle w:val="Siln"/>
+          <w:rFonts w:ascii="Bahnschrift" w:hAnsi="Bahnschrift"/>
+        </w:rPr>
+        <w:t xml:space="preserve">istance Sensor / </w:t>
+      </w:r>
+      <w:proofErr w:type="spellStart"/>
+      <w:r>
+        <w:rPr>
+          <w:rStyle w:val="Siln"/>
+          <w:rFonts w:ascii="Bahnschrift" w:hAnsi="Bahnschrift"/>
+        </w:rPr>
+        <w:t>ToF</w:t>
+      </w:r>
+      <w:proofErr w:type="spellEnd"/>
+    </w:p>
+    <w:p>
+      <w:pPr>
+        <w:rPr>
+          <w:rFonts w:ascii="Bahnschrift" w:hAnsi="Bahnschrift"/>
+          <w:b/>
+          <w:bCs/>
+          <w:shd w:val="clear" w:color="auto" w:fill="FFFFFF"/>
+        </w:rPr>
+      </w:pPr>
+      <w:r>
+        <w:rPr>
+          <w:rFonts w:ascii="Bahnschrift" w:hAnsi="Bahnschrift"/>
+          <w:shd w:val="clear" w:color="auto" w:fill="FFFFFF"/>
+        </w:rPr>
+        <w:t xml:space="preserve">Distance measured: </w:t>
+      </w:r>
+      <w:r>
+        <w:rPr>
+          <w:rFonts w:ascii="Bahnschrift" w:hAnsi="Bahnschrift"/>
+          <w:b/>
+          <w:bCs/>
+          <w:shd w:val="clear" w:color="auto" w:fill="FFFFFF"/>
+        </w:rPr>
+        <w:t>200cm</w:t>
+      </w:r>
+    </w:p>
+    <w:p>
+      <w:pPr>
+        <w:rPr>
+          <w:rFonts w:ascii="Bahnschrift" w:hAnsi="Bahnschrift"/>
+          <w:b/>
+          <w:bCs/>
+          <w:shd w:val="clear" w:color="auto" w:fill="FFFFFF"/>
+        </w:rPr>
+      </w:pPr>
+      <w:r>
+        <w:rPr>
+          <w:rFonts w:ascii="Bahnschrift" w:hAnsi="Bahnschrift"/>
+          <w:shd w:val="clear" w:color="auto" w:fill="FFFFFF"/>
+        </w:rPr>
+        <w:t xml:space="preserve">Communication: </w:t>
+      </w:r>
+      <w:r>
+        <w:rPr>
+          <w:rFonts w:ascii="Bahnschrift" w:hAnsi="Bahnschrift"/>
+          <w:b/>
+          <w:bCs/>
+          <w:shd w:val="clear" w:color="auto" w:fill="FFFFFF"/>
+        </w:rPr>
+        <w:t>UART</w:t>
+      </w:r>
+    </w:p>
+    <w:p>
+      <w:pPr>
+        <w:rPr>
+          <w:rFonts w:ascii="Bahnschrift" w:hAnsi="Bahnschrift"/>
+          <w:shd w:val="clear" w:color="auto" w:fill="FFFFFF"/>
+        </w:rPr>
+      </w:pPr>
+      <w:r>
+        <w:rPr>
+          <w:rFonts w:ascii="Bahnschrift" w:hAnsi="Bahnschrift"/>
+          <w:shd w:val="clear" w:color="auto" w:fill="FFFFFF"/>
+        </w:rPr>
+        <w:t xml:space="preserve">Output: </w:t>
+      </w:r>
+      <w:r>
+        <w:rPr>
+          <w:rFonts w:ascii="Bahnschrift" w:hAnsi="Bahnschrift"/>
+          <w:b/>
+          <w:bCs/>
+          <w:shd w:val="clear" w:color="auto" w:fill="FFFFFF"/>
+        </w:rPr>
+        <w:t>Digital</w:t>
+      </w:r>
+    </w:p>
+    <w:p>
+      <w:pPr>
+        <w:rPr>
+          <w:rFonts w:ascii="Bahnschrift" w:hAnsi="Bahnschrift"/>
+          <w:shd w:val="clear" w:color="auto" w:fill="FFFFFF"/>
+        </w:rPr>
+      </w:pPr>
+      <w:r>
+        <w:rPr>
+          <w:rFonts w:ascii="Bahnschrift" w:hAnsi="Bahnschrift"/>
+          <w:shd w:val="clear" w:color="auto" w:fill="FFFFFF"/>
+        </w:rPr>
+        <w:t xml:space="preserve">Technology: </w:t>
+      </w:r>
+      <w:r>
+        <w:rPr>
+          <w:rFonts w:ascii="Bahnschrift" w:hAnsi="Bahnschrift"/>
+          <w:b/>
+          <w:bCs/>
+          <w:shd w:val="clear" w:color="auto" w:fill="FFFFFF"/>
+        </w:rPr>
+        <w:t>Infrared laser</w:t>
+      </w:r>
+    </w:p>
+    <w:p>
+      <w:pPr>
+        <w:rPr>
+          <w:rFonts w:ascii="Bahnschrift" w:hAnsi="Bahnschrift"/>
+          <w:shd w:val="clear" w:color="auto" w:fill="FFFFFF"/>
+        </w:rPr>
+      </w:pPr>
+      <w:r>
+        <w:rPr>
+          <w:rFonts w:ascii="Bahnschrift" w:hAnsi="Bahnschrift"/>
+          <w:shd w:val="clear" w:color="auto" w:fill="FFFFFF"/>
+        </w:rPr>
+        <w:t xml:space="preserve">Input voltage: </w:t>
+      </w:r>
+      <w:r>
+        <w:rPr>
+          <w:rFonts w:ascii="Bahnschrift" w:hAnsi="Bahnschrift"/>
+          <w:b/>
+          <w:bCs/>
+          <w:shd w:val="clear" w:color="auto" w:fill="FFFFFF"/>
+        </w:rPr>
+        <w:t>Vin = 3</w:t>
+      </w:r>
+      <w:r>
+        <w:rPr>
+          <w:rFonts w:ascii="Bahnschrift" w:hAnsi="Bahnschrift"/>
+          <w:b/>
+          <w:bCs/>
+          <w:shd w:val="clear" w:color="auto" w:fill="FFFFFF"/>
+        </w:rPr>
+        <w:t>-3.7V</w:t>
+      </w:r>
+    </w:p>
+    <w:p>
+      <w:pPr>
+        <w:rPr>
+          <w:rFonts w:ascii="Bahnschrift" w:hAnsi="Bahnschrift"/>
+          <w:shd w:val="clear" w:color="auto" w:fill="FFFFFF"/>
+        </w:rPr>
+      </w:pPr>
+      <w:r>
+        <w:rPr>
+          <w:rFonts w:ascii="Bahnschrift" w:hAnsi="Bahnschrift"/>
+          <w:shd w:val="clear" w:color="auto" w:fill="FFFFFF"/>
+        </w:rPr>
+        <w:t xml:space="preserve">Connector: </w:t>
+      </w:r>
+      <w:r>
+        <w:rPr>
+          <w:rFonts w:ascii="Bahnschrift" w:hAnsi="Bahnschrift"/>
+          <w:b/>
+          <w:bCs/>
+          <w:shd w:val="clear" w:color="auto" w:fill="FFFFFF"/>
+        </w:rPr>
+        <w:t>JST SH</w:t>
+      </w:r>
+    </w:p>
+    <w:p>
+      <w:pPr>
+        <w:rPr>
+          <w:rFonts w:ascii="Bahnschrift" w:hAnsi="Bahnschrift"/>
+          <w:shd w:val="clear" w:color="auto" w:fill="FFFFFF"/>
+        </w:rPr>
+      </w:pPr>
+      <w:hyperlink r:id="rId14" w:history="1">
+        <w:proofErr w:type="spellStart"/>
         <w:r>
           <w:rPr>
             <w:rStyle w:val="Hypertextovodkaz"/>
             <w:rFonts w:ascii="Bahnschrift" w:hAnsi="Bahnschrift"/>
             <w:shd w:val="clear" w:color="auto" w:fill="FFFFFF"/>
           </w:rPr>
-          <w:t>Polulu Pulse Width manual</w:t>
+          <w:t>Polulu</w:t>
+        </w:r>
+        <w:proofErr w:type="spellEnd"/>
+        <w:r>
+          <w:rPr>
+            <w:rStyle w:val="Hypertextovodkaz"/>
+            <w:rFonts w:ascii="Bahnschrift" w:hAnsi="Bahnschrift"/>
+            <w:shd w:val="clear" w:color="auto" w:fill="FFFFFF"/>
+          </w:rPr>
+          <w:t xml:space="preserve"> Pulse Width manual</w:t>
         </w:r>
       </w:hyperlink>
     </w:p>
@@ -2095,7 +2431,7 @@
           <w:b/>
           <w:bCs/>
         </w:rPr>
-        <w:t>Dimensions: (21.6 × 8.9 × 3.5 mm)</w:t>
+        <w:t>We have 1 of them</w:t>
       </w:r>
     </w:p>
     <w:p>
@@ -2119,6 +2455,99 @@
           <w:b/>
           <w:bCs/>
         </w:rPr>
+        <w:t>Cost: (</w:t>
+      </w:r>
+      <w:r>
+        <w:rPr>
+          <w:rStyle w:val="Zdraznn"/>
+          <w:rFonts w:ascii="Bahnschrift" w:hAnsi="Bahnschrift"/>
+          <w:b/>
+          <w:bCs/>
+        </w:rPr>
+        <w:t>250</w:t>
+      </w:r>
+      <w:r>
+        <w:rPr>
+          <w:rStyle w:val="Zdraznn"/>
+          <w:rFonts w:ascii="Bahnschrift" w:hAnsi="Bahnschrift"/>
+          <w:b/>
+          <w:bCs/>
+        </w:rPr>
+        <w:t>K</w:t>
+      </w:r>
+      <w:r>
+        <w:rPr>
+          <w:rStyle w:val="Zdraznn"/>
+          <w:rFonts w:ascii="Bahnschrift" w:hAnsi="Bahnschrift"/>
+          <w:b/>
+          <w:bCs/>
+        </w:rPr>
+        <w:t>č</w:t>
+      </w:r>
+      <w:r>
+        <w:rPr>
+          <w:rStyle w:val="Zdraznn"/>
+          <w:rFonts w:ascii="Bahnschrift" w:hAnsi="Bahnschrift"/>
+          <w:b/>
+          <w:bCs/>
+        </w:rPr>
+        <w:t>)</w:t>
+      </w:r>
+    </w:p>
+    <w:p>
+      <w:pPr>
+        <w:pStyle w:val="Odstavecseseznamem"/>
+        <w:numPr>
+          <w:ilvl w:val="0"/>
+          <w:numId w:val="2"/>
+        </w:numPr>
+        <w:rPr>
+          <w:rStyle w:val="Zdraznn"/>
+          <w:rFonts w:ascii="Bahnschrift" w:hAnsi="Bahnschrift"/>
+          <w:b/>
+          <w:bCs/>
+        </w:rPr>
+      </w:pPr>
+      <w:r>
+        <w:rPr>
+          <w:rStyle w:val="Zdraznn"/>
+          <w:rFonts w:ascii="Bahnschrift" w:hAnsi="Bahnschrift"/>
+          <w:b/>
+          <w:bCs/>
+        </w:rPr>
+        <w:t xml:space="preserve">Very small size </w:t>
+      </w:r>
+      <w:r>
+        <w:rPr>
+          <w:rStyle w:val="Zdraznn"/>
+          <w:rFonts w:ascii="Bahnschrift" w:hAnsi="Bahnschrift"/>
+          <w:b/>
+          <w:bCs/>
+        </w:rPr>
+        <w:t>20 x 11.5 x 7.6 mm</w:t>
+      </w:r>
+    </w:p>
+    <w:p>
+      <w:pPr>
+        <w:pStyle w:val="Odstavecseseznamem"/>
+        <w:numPr>
+          <w:ilvl w:val="0"/>
+          <w:numId w:val="2"/>
+        </w:numPr>
+        <w:rPr>
+          <w:rStyle w:val="Zdraznn"/>
+          <w:rFonts w:ascii="Bahnschrift" w:hAnsi="Bahnschrift"/>
+          <w:b/>
+          <w:bCs/>
+        </w:rPr>
+      </w:pPr>
+      <w:r>
+        <w:rPr>
+          <w:rStyle w:val="Zdraznn"/>
+          <w:rFonts w:ascii="Bahnschrift" w:hAnsi="Bahnschrift"/>
+          <w:b/>
+          <w:bCs/>
+        </w:rPr>
         <w:t>Accurate</w:t>
       </w:r>
     </w:p>
@@ -2162,7 +2591,25 @@
           <w:b/>
           <w:bCs/>
         </w:rPr>
-        <w:t>Minimum range: 4 cm (for accurate measurement); &lt; 1 mm (for detection)</w:t>
+        <w:t xml:space="preserve">Minimum range: </w:t>
+      </w:r>
+      <w:r>
+        <w:rPr>
+          <w:rStyle w:val="Zdraznn"/>
+          <w:rFonts w:ascii="Bahnschrift" w:hAnsi="Bahnschrift"/>
+          <w:b/>
+          <w:bCs/>
+        </w:rPr>
+        <w:t>3</w:t>
+      </w:r>
+      <w:r>
+        <w:rPr>
+          <w:rStyle w:val="Zdraznn"/>
+          <w:rFonts w:ascii="Bahnschrift" w:hAnsi="Bahnschrift"/>
+          <w:b/>
+          <w:bCs/>
+        </w:rPr>
+        <w:t xml:space="preserve"> cm (for accurate measurement)</w:t>
       </w:r>
     </w:p>
     <w:p>
@@ -2186,7 +2633,45 @@
           <w:b/>
           <w:bCs/>
         </w:rPr>
-        <w:t>Very High FoV: 27°</w:t>
+        <w:t xml:space="preserve">High </w:t>
+      </w:r>
+      <w:proofErr w:type="spellStart"/>
+      <w:r>
+        <w:rPr>
+          <w:rStyle w:val="Zdraznn"/>
+          <w:rFonts w:ascii="Bahnschrift" w:hAnsi="Bahnschrift"/>
+          <w:b/>
+          <w:bCs/>
+        </w:rPr>
+        <w:t>FoV</w:t>
+      </w:r>
+      <w:proofErr w:type="spellEnd"/>
+      <w:r>
+        <w:rPr>
+          <w:rStyle w:val="Zdraznn"/>
+          <w:rFonts w:ascii="Bahnschrift" w:hAnsi="Bahnschrift"/>
+          <w:b/>
+          <w:bCs/>
+        </w:rPr>
+        <w:t>: 1</w:t>
+      </w:r>
+      <w:r>
+        <w:rPr>
+          <w:rStyle w:val="Zdraznn"/>
+          <w:rFonts w:ascii="Bahnschrift" w:hAnsi="Bahnschrift"/>
+          <w:b/>
+          <w:bCs/>
+        </w:rPr>
+        <w:t>8</w:t>
+      </w:r>
+      <w:r>
+        <w:rPr>
+          <w:rStyle w:val="Zdraznn"/>
+          <w:rFonts w:ascii="Bahnschrift" w:hAnsi="Bahnschrift"/>
+          <w:b/>
+          <w:bCs/>
+        </w:rPr>
+        <w:t>°</w:t>
       </w:r>
     </w:p>
     <w:p>
@@ -2210,7 +2695,7 @@
           <w:b/>
           <w:bCs/>
         </w:rPr>
-        <w:t>Cost: (400Kc)</w:t>
+        <w:t>We don’t know if they work</w:t>
       </w:r>
     </w:p>
     <w:p>
@@ -2234,19 +2719,748 @@
           <w:b/>
           <w:bCs/>
         </w:rPr>
+        <w:t>Almost no documentation</w:t>
+      </w:r>
+    </w:p>
+    <w:p>
+      <w:pPr>
+        <w:rPr>
+          <w:rFonts w:ascii="Bahnschrift" w:eastAsiaTheme="majorEastAsia" w:hAnsi="Bahnschrift" w:cstheme="majorBidi"/>
+          <w:color w:val="2F5496" w:themeColor="accent1" w:themeShade="BF"/>
+          <w:sz w:val="40"/>
+          <w:szCs w:val="40"/>
+        </w:rPr>
+      </w:pPr>
+      <w:r>
+        <w:rPr>
+          <w:rFonts w:ascii="Bahnschrift" w:hAnsi="Bahnschrift"/>
+        </w:rPr>
+        <w:br w:type="page"/>
+      </w:r>
+    </w:p>
+    <w:p>
+      <w:pPr>
+        <w:pStyle w:val="Nadpis1"/>
+        <w:rPr>
+          <w:rFonts w:ascii="Bahnschrift" w:hAnsi="Bahnschrift"/>
+        </w:rPr>
+      </w:pPr>
+      <w:proofErr w:type="spellStart"/>
+      <w:r>
+        <w:rPr>
+          <w:rFonts w:ascii="Bahnschrift" w:hAnsi="Bahnschrift"/>
+        </w:rPr>
+        <w:lastRenderedPageBreak/>
+        <w:t>Pololu</w:t>
+      </w:r>
+      <w:proofErr w:type="spellEnd"/>
+      <w:r>
+        <w:rPr>
+          <w:rFonts w:ascii="Bahnschrift" w:hAnsi="Bahnschrift"/>
+        </w:rPr>
+        <w:t xml:space="preserve"> Digital Distance Sensor</w:t>
+      </w:r>
+      <w:r>
+        <w:rPr>
+          <w:rFonts w:ascii="Bahnschrift" w:hAnsi="Bahnschrift"/>
+        </w:rPr>
+        <w:t xml:space="preserve"> 2.</w:t>
+      </w:r>
+    </w:p>
+    <w:p>
+      <w:pPr>
+        <w:rPr>
+          <w:rStyle w:val="Siln"/>
+          <w:rFonts w:ascii="Bahnschrift" w:hAnsi="Bahnschrift"/>
+        </w:rPr>
+      </w:pPr>
+      <w:r>
+        <w:rPr>
+          <w:rStyle w:val="Zdraznn"/>
+          <w:rFonts w:ascii="Bahnschrift" w:hAnsi="Bahnschrift"/>
+          <w:b/>
+          <w:bCs/>
+        </w:rPr>
+        <w:drawing>
+          <wp:anchor distT="0" distB="0" distL="114300" distR="114300" simplePos="0" relativeHeight="251659264" behindDoc="0" locked="0" layoutInCell="1" allowOverlap="1" wp14:anchorId="0267B323" wp14:editId="56CC5644">
+            <wp:simplePos x="0" y="0"/>
+            <wp:positionH relativeFrom="column">
+              <wp:posOffset>2237765</wp:posOffset>
+            </wp:positionH>
+            <wp:positionV relativeFrom="paragraph">
+              <wp:posOffset>8890</wp:posOffset>
+            </wp:positionV>
+            <wp:extent cx="3279140" cy="1543050"/>
+            <wp:effectExtent l="0" t="0" r="0" b="0"/>
+            <wp:wrapSquare wrapText="bothSides"/>
+            <wp:docPr id="1329060922" name="Obrázek 1" descr="Obsah obrázku text, snímek obrazovky, číslo, Písmo&#10;&#10;Popis byl vytvořen automaticky"/>
+            <wp:cNvGraphicFramePr>
+              <a:graphicFrameLocks xmlns:a="http://schemas.openxmlformats.org/drawingml/2006/main" noChangeAspect="1"/>
+            </wp:cNvGraphicFramePr>
+            <a:graphic xmlns:a="http://schemas.openxmlformats.org/drawingml/2006/main">
+              <a:graphicData uri="http://schemas.openxmlformats.org/drawingml/2006/picture">
+                <pic:pic xmlns:pic="http://schemas.openxmlformats.org/drawingml/2006/picture">
+                  <pic:nvPicPr>
+                    <pic:cNvPr id="1329060922" name="Obrázek 1" descr="Obsah obrázku text, snímek obrazovky, číslo, Písmo&#10;&#10;Popis byl vytvořen automaticky"/>
+                    <pic:cNvPicPr/>
+                  </pic:nvPicPr>
+                  <pic:blipFill>
+                    <a:blip r:embed="rId15">
+                      <a:extLst>
+                        <a:ext uri="{28A0092B-C50C-407E-A947-70E740481C1C}">
+                          <a14:useLocalDpi xmlns:a14="http://schemas.microsoft.com/office/drawing/2010/main" val="0"/>
+                        </a:ext>
+                      </a:extLst>
+                    </a:blip>
+                    <a:stretch>
+                      <a:fillRect/>
+                    </a:stretch>
+                  </pic:blipFill>
+                  <pic:spPr>
+                    <a:xfrm>
+                      <a:off x="0" y="0"/>
+                      <a:ext cx="3279140" cy="1543050"/>
+                    </a:xfrm>
+                    <a:prstGeom prst="rect">
+                      <a:avLst/>
+                    </a:prstGeom>
+                  </pic:spPr>
+                </pic:pic>
+              </a:graphicData>
+            </a:graphic>
+            <wp14:sizeRelH relativeFrom="margin">
+              <wp14:pctWidth>0</wp14:pctWidth>
+            </wp14:sizeRelH>
+            <wp14:sizeRelV relativeFrom="margin">
+              <wp14:pctHeight>0</wp14:pctHeight>
+            </wp14:sizeRelV>
+          </wp:anchor>
+        </w:drawing>
+      </w:r>
+      <w:r>
+        <w:rPr>
+          <w:rStyle w:val="Siln"/>
+          <w:rFonts w:ascii="Bahnschrift" w:hAnsi="Bahnschrift"/>
+        </w:rPr>
+        <w:t>LiDAR</w:t>
+      </w:r>
+      <w:r>
+        <w:rPr>
+          <w:rStyle w:val="Siln"/>
+          <w:rFonts w:ascii="Bahnschrift" w:hAnsi="Bahnschrift"/>
+        </w:rPr>
+        <w:t xml:space="preserve"> </w:t>
+      </w:r>
+      <w:r>
+        <w:rPr>
+          <w:rStyle w:val="Siln"/>
+          <w:rFonts w:ascii="Bahnschrift" w:hAnsi="Bahnschrift"/>
+        </w:rPr>
+        <w:t>based</w:t>
+      </w:r>
+      <w:r>
+        <w:rPr>
+          <w:rStyle w:val="Siln"/>
+          <w:rFonts w:ascii="Bahnschrift" w:hAnsi="Bahnschrift"/>
+        </w:rPr>
+        <w:t xml:space="preserve"> </w:t>
+      </w:r>
+      <w:r>
+        <w:rPr>
+          <w:rStyle w:val="Siln"/>
+          <w:rFonts w:ascii="Bahnschrift" w:hAnsi="Bahnschrift"/>
+        </w:rPr>
+        <w:t>d</w:t>
+      </w:r>
+      <w:r>
+        <w:rPr>
+          <w:rStyle w:val="Siln"/>
+          <w:rFonts w:ascii="Bahnschrift" w:hAnsi="Bahnschrift"/>
+        </w:rPr>
+        <w:t xml:space="preserve">istance </w:t>
+      </w:r>
+      <w:r>
+        <w:rPr>
+          <w:rStyle w:val="Siln"/>
+          <w:rFonts w:ascii="Bahnschrift" w:hAnsi="Bahnschrift"/>
+        </w:rPr>
+        <w:t>s</w:t>
+      </w:r>
+      <w:r>
+        <w:rPr>
+          <w:rStyle w:val="Siln"/>
+          <w:rFonts w:ascii="Bahnschrift" w:hAnsi="Bahnschrift"/>
+        </w:rPr>
+        <w:t xml:space="preserve">ensor </w:t>
+      </w:r>
+      <w:r>
+        <w:rPr>
+          <w:rStyle w:val="Siln"/>
+          <w:rFonts w:ascii="Bahnschrift" w:hAnsi="Bahnschrift"/>
+        </w:rPr>
+        <w:t>/ I/O</w:t>
+      </w:r>
+    </w:p>
+    <w:p>
+      <w:pPr>
+        <w:rPr>
+          <w:rFonts w:ascii="Bahnschrift" w:hAnsi="Bahnschrift"/>
+          <w:b/>
+          <w:bCs/>
+          <w:shd w:val="clear" w:color="auto" w:fill="FFFFFF"/>
+        </w:rPr>
+      </w:pPr>
+      <w:r>
+        <w:rPr>
+          <w:rFonts w:ascii="Bahnschrift" w:hAnsi="Bahnschrift"/>
+          <w:shd w:val="clear" w:color="auto" w:fill="FFFFFF"/>
+        </w:rPr>
+        <w:t xml:space="preserve">Distance measured: </w:t>
+      </w:r>
+      <w:r>
+        <w:rPr>
+          <w:rFonts w:ascii="Bahnschrift" w:hAnsi="Bahnschrift"/>
+          <w:b/>
+          <w:bCs/>
+          <w:shd w:val="clear" w:color="auto" w:fill="FFFFFF"/>
+        </w:rPr>
+        <w:t>50/100</w:t>
+      </w:r>
+      <w:r>
+        <w:rPr>
+          <w:rFonts w:ascii="Bahnschrift" w:hAnsi="Bahnschrift"/>
+          <w:b/>
+          <w:bCs/>
+          <w:shd w:val="clear" w:color="auto" w:fill="FFFFFF"/>
+        </w:rPr>
+        <w:t>cm</w:t>
+      </w:r>
+    </w:p>
+    <w:p>
+      <w:pPr>
+        <w:rPr>
+          <w:rFonts w:ascii="Bahnschrift" w:hAnsi="Bahnschrift"/>
+          <w:b/>
+          <w:bCs/>
+          <w:shd w:val="clear" w:color="auto" w:fill="FFFFFF"/>
+        </w:rPr>
+      </w:pPr>
+      <w:r>
+        <w:rPr>
+          <w:rFonts w:ascii="Bahnschrift" w:hAnsi="Bahnschrift"/>
+          <w:shd w:val="clear" w:color="auto" w:fill="FFFFFF"/>
+        </w:rPr>
+        <w:t xml:space="preserve">Communication: </w:t>
+      </w:r>
+      <w:r>
+        <w:rPr>
+          <w:rFonts w:ascii="Bahnschrift" w:hAnsi="Bahnschrift"/>
+          <w:b/>
+          <w:bCs/>
+          <w:shd w:val="clear" w:color="auto" w:fill="FFFFFF"/>
+        </w:rPr>
+        <w:t>HIGH/LOW</w:t>
+      </w:r>
+    </w:p>
+    <w:p>
+      <w:pPr>
+        <w:rPr>
+          <w:rFonts w:ascii="Bahnschrift" w:hAnsi="Bahnschrift"/>
+          <w:shd w:val="clear" w:color="auto" w:fill="FFFFFF"/>
+        </w:rPr>
+      </w:pPr>
+      <w:r>
+        <w:rPr>
+          <w:rFonts w:ascii="Bahnschrift" w:hAnsi="Bahnschrift"/>
+          <w:shd w:val="clear" w:color="auto" w:fill="FFFFFF"/>
+        </w:rPr>
+        <w:t xml:space="preserve">Output: </w:t>
+      </w:r>
+      <w:r>
+        <w:rPr>
+          <w:rFonts w:ascii="Bahnschrift" w:hAnsi="Bahnschrift"/>
+          <w:b/>
+          <w:bCs/>
+          <w:shd w:val="clear" w:color="auto" w:fill="FFFFFF"/>
+        </w:rPr>
+        <w:t>Digital</w:t>
+      </w:r>
+    </w:p>
+    <w:p>
+      <w:pPr>
+        <w:rPr>
+          <w:rFonts w:ascii="Bahnschrift" w:hAnsi="Bahnschrift"/>
+          <w:shd w:val="clear" w:color="auto" w:fill="FFFFFF"/>
+        </w:rPr>
+      </w:pPr>
+      <w:r>
+        <w:rPr>
+          <w:rFonts w:ascii="Bahnschrift" w:hAnsi="Bahnschrift"/>
+          <w:shd w:val="clear" w:color="auto" w:fill="FFFFFF"/>
+        </w:rPr>
+        <w:t xml:space="preserve">Technology: </w:t>
+      </w:r>
+      <w:r>
+        <w:rPr>
+          <w:rFonts w:ascii="Bahnschrift" w:hAnsi="Bahnschrift"/>
+          <w:b/>
+          <w:bCs/>
+          <w:shd w:val="clear" w:color="auto" w:fill="FFFFFF"/>
+        </w:rPr>
+        <w:t>Infrared laser</w:t>
+      </w:r>
+    </w:p>
+    <w:p>
+      <w:pPr>
+        <w:rPr>
+          <w:rFonts w:ascii="Bahnschrift" w:hAnsi="Bahnschrift"/>
+          <w:shd w:val="clear" w:color="auto" w:fill="FFFFFF"/>
+        </w:rPr>
+      </w:pPr>
+      <w:r>
+        <w:rPr>
+          <w:rFonts w:ascii="Bahnschrift" w:hAnsi="Bahnschrift"/>
+          <w:shd w:val="clear" w:color="auto" w:fill="FFFFFF"/>
+        </w:rPr>
+        <w:t xml:space="preserve">Input voltage: </w:t>
+      </w:r>
+      <w:r>
+        <w:rPr>
+          <w:rFonts w:ascii="Bahnschrift" w:hAnsi="Bahnschrift"/>
+          <w:b/>
+          <w:bCs/>
+          <w:shd w:val="clear" w:color="auto" w:fill="FFFFFF"/>
+        </w:rPr>
+        <w:t>Vin = 3</w:t>
+      </w:r>
+      <w:r>
+        <w:rPr>
+          <w:rFonts w:ascii="Bahnschrift" w:hAnsi="Bahnschrift"/>
+          <w:b/>
+          <w:bCs/>
+          <w:shd w:val="clear" w:color="auto" w:fill="FFFFFF"/>
+        </w:rPr>
+        <w:t>-</w:t>
+      </w:r>
+      <w:r>
+        <w:rPr>
+          <w:rFonts w:ascii="Bahnschrift" w:hAnsi="Bahnschrift"/>
+          <w:b/>
+          <w:bCs/>
+          <w:shd w:val="clear" w:color="auto" w:fill="FFFFFF"/>
+        </w:rPr>
+        <w:t>5</w:t>
+      </w:r>
+      <w:r>
+        <w:rPr>
+          <w:rFonts w:ascii="Bahnschrift" w:hAnsi="Bahnschrift"/>
+          <w:b/>
+          <w:bCs/>
+          <w:shd w:val="clear" w:color="auto" w:fill="FFFFFF"/>
+        </w:rPr>
+        <w:t>.</w:t>
+      </w:r>
+      <w:r>
+        <w:rPr>
+          <w:rFonts w:ascii="Bahnschrift" w:hAnsi="Bahnschrift"/>
+          <w:b/>
+          <w:bCs/>
+          <w:shd w:val="clear" w:color="auto" w:fill="FFFFFF"/>
+        </w:rPr>
+        <w:t>5</w:t>
+      </w:r>
+      <w:r>
+        <w:rPr>
+          <w:rFonts w:ascii="Bahnschrift" w:hAnsi="Bahnschrift"/>
+          <w:b/>
+          <w:bCs/>
+          <w:shd w:val="clear" w:color="auto" w:fill="FFFFFF"/>
+        </w:rPr>
+        <w:t>V</w:t>
+      </w:r>
+      <w:r>
+        <w:rPr>
+          <w:rFonts w:ascii="Bahnschrift" w:hAnsi="Bahnschrift"/>
+          <w:b/>
+          <w:bCs/>
+          <w:shd w:val="clear" w:color="auto" w:fill="FFFFFF"/>
+        </w:rPr>
+        <w:tab/>
+      </w:r>
+      <w:r>
+        <w:rPr>
+          <w:rFonts w:ascii="Bahnschrift" w:hAnsi="Bahnschrift"/>
+          <w:b/>
+          <w:bCs/>
+          <w:shd w:val="clear" w:color="auto" w:fill="FFFFFF"/>
+        </w:rPr>
+        <w:tab/>
+      </w:r>
+      <w:r>
+        <w:rPr>
+          <w:rFonts w:ascii="Bahnschrift" w:hAnsi="Bahnschrift"/>
+          <w:b/>
+          <w:bCs/>
+          <w:shd w:val="clear" w:color="auto" w:fill="FFFFFF"/>
+        </w:rPr>
+        <w:tab/>
+        <w:t xml:space="preserve">Distance </w:t>
+      </w:r>
+      <w:r>
+        <w:rPr>
+          <w:rFonts w:ascii="Bahnschrift" w:hAnsi="Bahnschrift"/>
+          <w:b/>
+          <w:bCs/>
+          <w:shd w:val="clear" w:color="auto" w:fill="FFFFFF"/>
+        </w:rPr>
+        <w:t xml:space="preserve">seen is based on the jumper config. </w:t>
+      </w:r>
+      <w:r>
+        <w:rPr>
+          <w:rFonts w:ascii="Bahnschrift" w:hAnsi="Bahnschrift"/>
+          <w:b/>
+          <w:bCs/>
+          <w:shd w:val="clear" w:color="auto" w:fill="FFFFFF"/>
+        </w:rPr>
+        <w:t xml:space="preserve"> </w:t>
+      </w:r>
+    </w:p>
+    <w:p>
+      <w:pPr>
+        <w:rPr>
+          <w:rFonts w:ascii="Bahnschrift" w:hAnsi="Bahnschrift"/>
+          <w:shd w:val="clear" w:color="auto" w:fill="FFFFFF"/>
+        </w:rPr>
+      </w:pPr>
+      <w:r>
+        <w:rPr>
+          <w:rFonts w:ascii="Bahnschrift" w:hAnsi="Bahnschrift"/>
+          <w:shd w:val="clear" w:color="auto" w:fill="FFFFFF"/>
+        </w:rPr>
+        <w:t xml:space="preserve">Connector: </w:t>
+      </w:r>
+      <w:r>
+        <w:rPr>
+          <w:rFonts w:ascii="Bahnschrift" w:hAnsi="Bahnschrift"/>
+          <w:b/>
+          <w:bCs/>
+          <w:shd w:val="clear" w:color="auto" w:fill="FFFFFF"/>
+        </w:rPr>
+        <w:t>2.54, 3 Pad Holes</w:t>
+      </w:r>
+    </w:p>
+    <w:p>
+      <w:pPr>
+        <w:rPr>
+          <w:rFonts w:ascii="Bahnschrift" w:hAnsi="Bahnschrift"/>
+          <w:shd w:val="clear" w:color="auto" w:fill="FFFFFF"/>
+        </w:rPr>
+      </w:pPr>
+      <w:hyperlink r:id="rId16" w:history="1">
+        <w:proofErr w:type="spellStart"/>
+        <w:r>
+          <w:rPr>
+            <w:rStyle w:val="Hypertextovodkaz"/>
+            <w:rFonts w:ascii="Bahnschrift" w:hAnsi="Bahnschrift"/>
+            <w:shd w:val="clear" w:color="auto" w:fill="FFFFFF"/>
+          </w:rPr>
+          <w:t>Polulu</w:t>
+        </w:r>
+        <w:proofErr w:type="spellEnd"/>
+        <w:r>
+          <w:rPr>
+            <w:rStyle w:val="Hypertextovodkaz"/>
+            <w:rFonts w:ascii="Bahnschrift" w:hAnsi="Bahnschrift"/>
+            <w:shd w:val="clear" w:color="auto" w:fill="FFFFFF"/>
+          </w:rPr>
+          <w:t xml:space="preserve"> digital detection manual</w:t>
+        </w:r>
+      </w:hyperlink>
+    </w:p>
+    <w:p>
+      <w:pPr>
+        <w:rPr>
+          <w:rStyle w:val="Zdraznn"/>
+          <w:rFonts w:ascii="Bahnschrift" w:hAnsi="Bahnschrift"/>
+          <w:b/>
+          <w:bCs/>
+        </w:rPr>
+      </w:pPr>
+      <w:r>
+        <w:rPr>
+          <w:rStyle w:val="Zdraznn"/>
+          <w:rFonts w:ascii="Bahnschrift" w:hAnsi="Bahnschrift"/>
+          <w:b/>
+          <w:bCs/>
+        </w:rPr>
+        <w:t>PROS:</w:t>
+      </w:r>
+    </w:p>
+    <w:p>
+      <w:pPr>
+        <w:pStyle w:val="Odstavecseseznamem"/>
+        <w:numPr>
+          <w:ilvl w:val="0"/>
+          <w:numId w:val="2"/>
+        </w:numPr>
+        <w:rPr>
+          <w:rStyle w:val="Zdraznn"/>
+          <w:rFonts w:ascii="Bahnschrift" w:hAnsi="Bahnschrift"/>
+          <w:b/>
+          <w:bCs/>
+        </w:rPr>
+      </w:pPr>
+      <w:r>
+        <w:rPr>
+          <w:rStyle w:val="Zdraznn"/>
+          <w:rFonts w:ascii="Bahnschrift" w:hAnsi="Bahnschrift"/>
+          <w:b/>
+          <w:bCs/>
+        </w:rPr>
+        <w:t>S</w:t>
+      </w:r>
+      <w:r>
+        <w:rPr>
+          <w:rStyle w:val="Zdraznn"/>
+          <w:rFonts w:ascii="Bahnschrift" w:hAnsi="Bahnschrift"/>
+          <w:b/>
+          <w:bCs/>
+        </w:rPr>
+        <w:t xml:space="preserve">ize </w:t>
+      </w:r>
+      <w:r>
+        <w:rPr>
+          <w:rStyle w:val="Zdraznn"/>
+          <w:rFonts w:ascii="Bahnschrift" w:hAnsi="Bahnschrift"/>
+          <w:b/>
+          <w:bCs/>
+        </w:rPr>
+        <w:t>21.6 × 8.9 × 3.5 mm</w:t>
+      </w:r>
+    </w:p>
+    <w:p>
+      <w:pPr>
+        <w:pStyle w:val="Odstavecseseznamem"/>
+        <w:numPr>
+          <w:ilvl w:val="0"/>
+          <w:numId w:val="2"/>
+        </w:numPr>
+        <w:rPr>
+          <w:rStyle w:val="Zdraznn"/>
+          <w:rFonts w:ascii="Bahnschrift" w:hAnsi="Bahnschrift"/>
+          <w:b/>
+          <w:bCs/>
+        </w:rPr>
+      </w:pPr>
+      <w:r>
+        <w:rPr>
+          <w:rStyle w:val="Zdraznn"/>
+          <w:rFonts w:ascii="Bahnschrift" w:hAnsi="Bahnschrift"/>
+          <w:b/>
+          <w:bCs/>
+        </w:rPr>
+        <w:t>Accurate</w:t>
+      </w:r>
+      <w:r>
+        <w:rPr>
+          <w:rStyle w:val="Zdraznn"/>
+          <w:rFonts w:ascii="Bahnschrift" w:hAnsi="Bahnschrift"/>
+          <w:b/>
+          <w:bCs/>
+        </w:rPr>
+        <w:t xml:space="preserve"> – 1mm</w:t>
+      </w:r>
+    </w:p>
+    <w:p>
+      <w:pPr>
+        <w:pStyle w:val="Odstavecseseznamem"/>
+        <w:numPr>
+          <w:ilvl w:val="0"/>
+          <w:numId w:val="2"/>
+        </w:numPr>
+        <w:rPr>
+          <w:rStyle w:val="Zdraznn"/>
+          <w:rFonts w:ascii="Bahnschrift" w:hAnsi="Bahnschrift"/>
+          <w:b/>
+          <w:bCs/>
+        </w:rPr>
+      </w:pPr>
+      <w:r>
+        <w:rPr>
+          <w:rStyle w:val="Zdraznn"/>
+          <w:rFonts w:ascii="Bahnschrift" w:hAnsi="Bahnschrift"/>
+          <w:b/>
+          <w:bCs/>
+        </w:rPr>
+        <w:t>Adjustable distance</w:t>
+      </w:r>
+    </w:p>
+    <w:p>
+      <w:pPr>
+        <w:rPr>
+          <w:rStyle w:val="Zdraznn"/>
+          <w:rFonts w:ascii="Bahnschrift" w:hAnsi="Bahnschrift"/>
+          <w:b/>
+          <w:bCs/>
+        </w:rPr>
+      </w:pPr>
+      <w:r>
+        <w:rPr>
+          <w:rStyle w:val="Zdraznn"/>
+          <w:rFonts w:ascii="Bahnschrift" w:hAnsi="Bahnschrift"/>
+          <w:b/>
+          <w:bCs/>
+        </w:rPr>
+        <w:t>CONS:</w:t>
+      </w:r>
+    </w:p>
+    <w:p>
+      <w:pPr>
+        <w:pStyle w:val="Odstavecseseznamem"/>
+        <w:numPr>
+          <w:ilvl w:val="0"/>
+          <w:numId w:val="3"/>
+        </w:numPr>
+        <w:rPr>
+          <w:rStyle w:val="Zdraznn"/>
+          <w:rFonts w:ascii="Bahnschrift" w:hAnsi="Bahnschrift"/>
+          <w:b/>
+          <w:bCs/>
+        </w:rPr>
+      </w:pPr>
+      <w:r>
+        <w:rPr>
+          <w:rStyle w:val="Zdraznn"/>
+          <w:rFonts w:ascii="Bahnschrift" w:hAnsi="Bahnschrift"/>
+          <w:b/>
+          <w:bCs/>
+        </w:rPr>
+        <w:t>Cost: (</w:t>
+      </w:r>
+      <w:r>
+        <w:rPr>
+          <w:rStyle w:val="Zdraznn"/>
+          <w:rFonts w:ascii="Bahnschrift" w:hAnsi="Bahnschrift"/>
+          <w:b/>
+          <w:bCs/>
+        </w:rPr>
+        <w:t>50</w:t>
+      </w:r>
+      <w:r>
+        <w:rPr>
+          <w:rStyle w:val="Zdraznn"/>
+          <w:rFonts w:ascii="Bahnschrift" w:hAnsi="Bahnschrift"/>
+          <w:b/>
+          <w:bCs/>
+        </w:rPr>
+        <w:t>0</w:t>
+      </w:r>
+      <w:r>
+        <w:rPr>
+          <w:rStyle w:val="Zdraznn"/>
+          <w:rFonts w:ascii="Bahnschrift" w:hAnsi="Bahnschrift"/>
+          <w:b/>
+          <w:bCs/>
+        </w:rPr>
+        <w:t>K</w:t>
+      </w:r>
+      <w:r>
+        <w:rPr>
+          <w:rStyle w:val="Zdraznn"/>
+          <w:rFonts w:ascii="Bahnschrift" w:hAnsi="Bahnschrift"/>
+          <w:b/>
+          <w:bCs/>
+        </w:rPr>
+        <w:t>č</w:t>
+      </w:r>
+      <w:r>
+        <w:rPr>
+          <w:rStyle w:val="Zdraznn"/>
+          <w:rFonts w:ascii="Bahnschrift" w:hAnsi="Bahnschrift"/>
+          <w:b/>
+          <w:bCs/>
+        </w:rPr>
+        <w:t>)</w:t>
+      </w:r>
+    </w:p>
+    <w:p>
+      <w:pPr>
+        <w:pStyle w:val="Odstavecseseznamem"/>
+        <w:numPr>
+          <w:ilvl w:val="0"/>
+          <w:numId w:val="3"/>
+        </w:numPr>
+        <w:rPr>
+          <w:rStyle w:val="Zdraznn"/>
+          <w:rFonts w:ascii="Bahnschrift" w:hAnsi="Bahnschrift"/>
+          <w:b/>
+          <w:bCs/>
+        </w:rPr>
+      </w:pPr>
+      <w:proofErr w:type="spellStart"/>
+      <w:r>
+        <w:rPr>
+          <w:rStyle w:val="Zdraznn"/>
+          <w:rFonts w:ascii="Bahnschrift" w:hAnsi="Bahnschrift"/>
+          <w:b/>
+          <w:bCs/>
+        </w:rPr>
+        <w:t>FoV</w:t>
+      </w:r>
+      <w:proofErr w:type="spellEnd"/>
+      <w:r>
+        <w:rPr>
+          <w:rStyle w:val="Zdraznn"/>
+          <w:rFonts w:ascii="Bahnschrift" w:hAnsi="Bahnschrift"/>
+          <w:b/>
+          <w:bCs/>
+        </w:rPr>
+        <w:t xml:space="preserve">: </w:t>
+      </w:r>
+      <w:r>
+        <w:rPr>
+          <w:rStyle w:val="Zdraznn"/>
+          <w:rFonts w:ascii="Bahnschrift" w:hAnsi="Bahnschrift"/>
+          <w:b/>
+          <w:bCs/>
+        </w:rPr>
+        <w:t>15</w:t>
+      </w:r>
+      <w:r>
+        <w:rPr>
+          <w:rStyle w:val="Zdraznn"/>
+          <w:rFonts w:ascii="Bahnschrift" w:hAnsi="Bahnschrift"/>
+          <w:b/>
+          <w:bCs/>
+        </w:rPr>
+        <w:t>°</w:t>
+      </w:r>
+    </w:p>
+    <w:p>
+      <w:pPr>
+        <w:pStyle w:val="Odstavecseseznamem"/>
+        <w:numPr>
+          <w:ilvl w:val="0"/>
+          <w:numId w:val="3"/>
+        </w:numPr>
+        <w:rPr>
+          <w:rStyle w:val="Zdraznn"/>
+          <w:rFonts w:ascii="Bahnschrift" w:hAnsi="Bahnschrift"/>
+          <w:b/>
+          <w:bCs/>
+        </w:rPr>
+      </w:pPr>
+      <w:r>
+        <w:rPr>
+          <w:rStyle w:val="Zdraznn"/>
+          <w:rFonts w:ascii="Bahnschrift" w:hAnsi="Bahnschrift"/>
+          <w:b/>
+          <w:bCs/>
+        </w:rPr>
         <w:t>We don’t know if they work</w:t>
       </w:r>
     </w:p>
-    <w:p>
-      <w:pPr>
-        <w:rPr>
-          <w:rStyle w:val="Zdraznn"/>
-          <w:rFonts w:ascii="Bahnschrift" w:hAnsi="Bahnschrift"/>
-          <w:b/>
-          <w:bCs/>
-        </w:rPr>
-      </w:pPr>
-    </w:p>
+    <w:p/>
     <w:sectPr>
       <w:pgSz w:w="11906" w:h="16838"/>
       <w:pgMar w:top="1440" w:right="1440" w:bottom="1440" w:left="1440" w:header="708" w:footer="708" w:gutter="0"/>
@@ -2255,6 +3469,56 @@
     </w:sectPr>
   </w:body>
 </w:document>
+</file>
+
+<file path=word/endnotes.xml><?xml version="1.0" encoding="utf-8"?>
+<w:endnotes xmlns:wpc="http://schemas.microsoft.com/office/word/2010/wordprocessingCanvas" xmlns:cx="http://schemas.microsoft.com/office/drawing/2014/chartex" xmlns:cx1="http://schemas.microsoft.com/office/drawing/2015/9/8/chartex" xmlns:cx2="http://schemas.microsoft.com/office/drawing/2015/10/21/chartex" xmlns:cx3="http://schemas.microsoft.com/office/drawing/2016/5/9/chartex" xmlns:cx4="http://schemas.microsoft.com/office/drawing/2016/5/10/chartex" xmlns:cx5="http://schemas.microsoft.com/office/drawing/2016/5/11/chartex" xmlns:cx6="http://schemas.microsoft.com/office/drawing/2016/5/12/chartex" xmlns:cx7="http://schemas.microsoft.com/office/drawing/2016/5/13/chartex" xmlns:cx8="http://schemas.microsoft.com/office/drawing/2016/5/14/chartex" xmlns:mc="http://schemas.openxmlformats.org/markup-compatibility/2006" xmlns:aink="http://schemas.microsoft.com/office/drawing/2016/ink" xmlns:am3d="http://schemas.microsoft.com/office/drawing/2017/model3d" xmlns:o="urn:schemas-microsoft-com:office:office" xmlns:oel="http://schemas.microsoft.com/office/2019/extlst" xmlns:r="http://schemas.openxmlformats.org/officeDocument/2006/relationships" xmlns:m="http://schemas.openxmlformats.org/officeDocument/2006/math" xmlns:v="urn:schemas-microsoft-com:vml" xmlns:wp14="http://schemas.microsoft.com/office/word/2010/wordprocessingDrawing" xmlns:wp="http://schemas.openxmlformats.org/drawingml/2006/wordprocessingDrawing" xmlns:w10="urn:schemas-microsoft-com:office:word" xmlns:w="http://schemas.openxmlformats.org/wordprocessingml/2006/main" xmlns:w14="http://schemas.microsoft.com/office/word/2010/wordml" xmlns:w15="http://schemas.microsoft.com/office/word/2012/wordml" xmlns:w16cex="http://schemas.microsoft.com/office/word/2018/wordml/cex" xmlns:w16cid="http://schemas.microsoft.com/office/word/2016/wordml/cid" xmlns:w16="http://schemas.microsoft.com/office/word/2018/wordml" xmlns:w16du="http://schemas.microsoft.com/office/word/2023/wordml/word16du" xmlns:w16sdtdh="http://schemas.microsoft.com/office/word/2020/wordml/sdtdatahash" xmlns:w16se="http://schemas.microsoft.com/office/word/2015/wordml/symex" xmlns:wpg="http://schemas.microsoft.com/office/word/2010/wordprocessingGroup" xmlns:wpi="http://schemas.microsoft.com/office/word/2010/wordprocessingInk" xmlns:wne="http://schemas.microsoft.com/office/word/2006/wordml" xmlns:wps="http://schemas.microsoft.com/office/word/2010/wordprocessingShape" mc:Ignorable="w14 w15 w16se w16cid w16 w16cex w16sdtdh w16du wp14">
+  <w:endnote w:type="separator" w:id="-1">
+    <w:p>
+      <w:pPr>
+        <w:spacing w:after="0" w:line="240" w:lineRule="auto"/>
+      </w:pPr>
+      <w:r>
+        <w:separator/>
+      </w:r>
+    </w:p>
+  </w:endnote>
+  <w:endnote w:type="continuationSeparator" w:id="0">
+    <w:p>
+      <w:pPr>
+        <w:spacing w:after="0" w:line="240" w:lineRule="auto"/>
+      </w:pPr>
+      <w:r>
+        <w:continuationSeparator/>
+      </w:r>
+    </w:p>
+  </w:endnote>
+</w:endnotes>
+</file>
+
+<file path=word/footnotes.xml><?xml version="1.0" encoding="utf-8"?>
+<w:footnotes xmlns:wpc="http://schemas.microsoft.com/office/word/2010/wordprocessingCanvas" xmlns:cx="http://schemas.microsoft.com/office/drawing/2014/chartex" xmlns:cx1="http://schemas.microsoft.com/office/drawing/2015/9/8/chartex" xmlns:cx2="http://schemas.microsoft.com/office/drawing/2015/10/21/chartex" xmlns:cx3="http://schemas.microsoft.com/office/drawing/2016/5/9/chartex" xmlns:cx4="http://schemas.microsoft.com/office/drawing/2016/5/10/chartex" xmlns:cx5="http://schemas.microsoft.com/office/drawing/2016/5/11/chartex" xmlns:cx6="http://schemas.microsoft.com/office/drawing/2016/5/12/chartex" xmlns:cx7="http://schemas.microsoft.com/office/drawing/2016/5/13/chartex" xmlns:cx8="http://schemas.microsoft.com/office/drawing/2016/5/14/chartex" xmlns:mc="http://schemas.openxmlformats.org/markup-compatibility/2006" xmlns:aink="http://schemas.microsoft.com/office/drawing/2016/ink" xmlns:am3d="http://schemas.microsoft.com/office/drawing/2017/model3d" xmlns:o="urn:schemas-microsoft-com:office:office" xmlns:oel="http://schemas.microsoft.com/office/2019/extlst" xmlns:r="http://schemas.openxmlformats.org/officeDocument/2006/relationships" xmlns:m="http://schemas.openxmlformats.org/officeDocument/2006/math" xmlns:v="urn:schemas-microsoft-com:vml" xmlns:wp14="http://schemas.microsoft.com/office/word/2010/wordprocessingDrawing" xmlns:wp="http://schemas.openxmlformats.org/drawingml/2006/wordprocessingDrawing" xmlns:w10="urn:schemas-microsoft-com:office:word" xmlns:w="http://schemas.openxmlformats.org/wordprocessingml/2006/main" xmlns:w14="http://schemas.microsoft.com/office/word/2010/wordml" xmlns:w15="http://schemas.microsoft.com/office/word/2012/wordml" xmlns:w16cex="http://schemas.microsoft.com/office/word/2018/wordml/cex" xmlns:w16cid="http://schemas.microsoft.com/office/word/2016/wordml/cid" xmlns:w16="http://schemas.microsoft.com/office/word/2018/wordml" xmlns:w16du="http://schemas.microsoft.com/office/word/2023/wordml/word16du" xmlns:w16sdtdh="http://schemas.microsoft.com/office/word/2020/wordml/sdtdatahash" xmlns:w16se="http://schemas.microsoft.com/office/word/2015/wordml/symex" xmlns:wpg="http://schemas.microsoft.com/office/word/2010/wordprocessingGroup" xmlns:wpi="http://schemas.microsoft.com/office/word/2010/wordprocessingInk" xmlns:wne="http://schemas.microsoft.com/office/word/2006/wordml" xmlns:wps="http://schemas.microsoft.com/office/word/2010/wordprocessingShape" mc:Ignorable="w14 w15 w16se w16cid w16 w16cex w16sdtdh w16du wp14">
+  <w:footnote w:type="separator" w:id="-1">
+    <w:p>
+      <w:pPr>
+        <w:spacing w:after="0" w:line="240" w:lineRule="auto"/>
+      </w:pPr>
+      <w:r>
+        <w:separator/>
+      </w:r>
+    </w:p>
+  </w:footnote>
+  <w:footnote w:type="continuationSeparator" w:id="0">
+    <w:p>
+      <w:pPr>
+        <w:spacing w:after="0" w:line="240" w:lineRule="auto"/>
+      </w:pPr>
+      <w:r>
+        <w:continuationSeparator/>
+      </w:r>
+    </w:p>
+  </w:footnote>
+</w:footnotes>
 </file>
 
 <file path=word/numbering.xml><?xml version="1.0" encoding="utf-8"?>
@@ -2501,7 +3765,7 @@
         <w:rFonts w:ascii="Symbol" w:hAnsi="Symbol" w:hint="default"/>
       </w:rPr>
     </w:lvl>
-    <w:lvl w:ilvl="1" w:tplc="04050003" w:tentative="1">
+    <w:lvl w:ilvl="1" w:tplc="04050003">
       <w:start w:val="1"/>
       <w:numFmt w:val="bullet"/>
       <w:lvlText w:val="o"/>
@@ -3591,6 +4855,70 @@
       <w:u w:val="single"/>
     </w:rPr>
   </w:style>
+  <w:style w:type="paragraph" w:styleId="Zhlav">
+    <w:name w:val="header"/>
+    <w:basedOn w:val="Normln"/>
+    <w:link w:val="ZhlavChar"/>
+    <w:uiPriority w:val="99"/>
+    <w:unhideWhenUsed/>
+    <w:rsid w:val="00851B32"/>
+    <w:pPr>
+      <w:tabs>
+        <w:tab w:val="center" w:pos="4513"/>
+        <w:tab w:val="right" w:pos="9026"/>
+      </w:tabs>
+      <w:spacing w:after="0" w:line="240" w:lineRule="auto"/>
+    </w:pPr>
+  </w:style>
+  <w:style w:type="character" w:customStyle="1" w:styleId="ZhlavChar">
+    <w:name w:val="Záhlaví Char"/>
+    <w:basedOn w:val="Standardnpsmoodstavce"/>
+    <w:link w:val="Zhlav"/>
+    <w:uiPriority w:val="99"/>
+    <w:rsid w:val="00851B32"/>
+    <w:rPr>
+      <w:lang w:val="en-US"/>
+    </w:rPr>
+  </w:style>
+  <w:style w:type="paragraph" w:styleId="Zpat">
+    <w:name w:val="footer"/>
+    <w:basedOn w:val="Normln"/>
+    <w:link w:val="ZpatChar"/>
+    <w:uiPriority w:val="99"/>
+    <w:unhideWhenUsed/>
+    <w:rsid w:val="00851B32"/>
+    <w:pPr>
+      <w:tabs>
+        <w:tab w:val="center" w:pos="4513"/>
+        <w:tab w:val="right" w:pos="9026"/>
+      </w:tabs>
+      <w:spacing w:after="0" w:line="240" w:lineRule="auto"/>
+    </w:pPr>
+  </w:style>
+  <w:style w:type="character" w:customStyle="1" w:styleId="ZpatChar">
+    <w:name w:val="Zápatí Char"/>
+    <w:basedOn w:val="Standardnpsmoodstavce"/>
+    <w:link w:val="Zpat"/>
+    <w:uiPriority w:val="99"/>
+    <w:rsid w:val="00851B32"/>
+    <w:rPr>
+      <w:lang w:val="en-US"/>
+    </w:rPr>
+  </w:style>
+  <w:style w:type="character" w:styleId="Nzevknihy">
+    <w:name w:val="Book Title"/>
+    <w:basedOn w:val="Standardnpsmoodstavce"/>
+    <w:uiPriority w:val="33"/>
+    <w:qFormat/>
+    <w:rsid w:val="00EE751F"/>
+    <w:rPr>
+      <w:b/>
+      <w:bCs/>
+      <w:i/>
+      <w:iCs/>
+      <w:spacing w:val="5"/>
+    </w:rPr>
+  </w:style>
 </w:styles>
 </file>
 

</xml_diff>